<commit_message>
Análise Questão 2B sem comentários
</commit_message>
<xml_diff>
--- a/Oncase2b.docx
+++ b/Oncase2b.docx
@@ -582,15 +582,9 @@
       </w:r>
       <w:r>
         <w:rPr>
-          <w:rStyle w:val="FunctionTok"/>
-        </w:rPr>
-        <w:t xml:space="preserve">View</w:t>
-      </w:r>
-      <w:r>
-        <w:rPr>
-          <w:rStyle w:val="NormalTok"/>
-        </w:rPr>
-        <w:t xml:space="preserve">(serie_tempo_2b)</w:t>
+          <w:rStyle w:val="CommentTok"/>
+        </w:rPr>
+        <w:t xml:space="preserve">#View(serie_tempo_2b)</w:t>
       </w:r>
     </w:p>
     <w:p>
@@ -936,6 +930,1310 @@
                   </pic:nvPicPr>
                   <pic:blipFill>
                     <a:blip r:embed="rId22"/>
+                    <a:stretch>
+                      <a:fillRect/>
+                    </a:stretch>
+                  </pic:blipFill>
+                  <pic:spPr bwMode="auto">
+                    <a:xfrm>
+                      <a:off x="0" y="0"/>
+                      <a:ext cx="4620126" cy="3696101"/>
+                    </a:xfrm>
+                    <a:prstGeom prst="rect">
+                      <a:avLst/>
+                    </a:prstGeom>
+                    <a:noFill/>
+                    <a:ln w="9525">
+                      <a:noFill/>
+                      <a:headEnd/>
+                      <a:tailEnd/>
+                    </a:ln>
+                  </pic:spPr>
+                </pic:pic>
+              </a:graphicData>
+            </a:graphic>
+          </wp:inline>
+        </w:drawing>
+      </w:r>
+    </w:p>
+    <w:p>
+      <w:pPr>
+        <w:pStyle w:val="BodyText"/>
+      </w:pPr>
+      <w:r>
+        <w:t xml:space="preserve">Segue abaixo uma análise de decomposição da série em estudo.</w:t>
+      </w:r>
+    </w:p>
+    <w:p>
+      <w:pPr>
+        <w:pStyle w:val="SourceCode"/>
+      </w:pPr>
+      <w:r>
+        <w:rPr>
+          <w:rStyle w:val="CommentTok"/>
+        </w:rPr>
+        <w:t xml:space="preserve">#dec =   decompose(ts_2b)</w:t>
+      </w:r>
+      <w:r>
+        <w:br/>
+      </w:r>
+      <w:r>
+        <w:rPr>
+          <w:rStyle w:val="CommentTok"/>
+        </w:rPr>
+        <w:t xml:space="preserve">#autoplot(dec)</w:t>
+      </w:r>
+    </w:p>
+    <w:p>
+      <w:pPr>
+        <w:pStyle w:val="FirstParagraph"/>
+      </w:pPr>
+      <w:r>
+        <w:t xml:space="preserve">Percebe-se que não é possível decompor a série pois ela não tem mais de 1 período.</w:t>
+      </w:r>
+    </w:p>
+    <w:p>
+      <w:pPr>
+        <w:pStyle w:val="BodyText"/>
+      </w:pPr>
+      <w:r>
+        <w:t xml:space="preserve">gerou um autoplot da decomposi??o acima</w:t>
+      </w:r>
+      <w:r>
+        <w:t xml:space="preserve"> </w:t>
+      </w:r>
+      <w:r>
+        <w:t xml:space="preserve">observar se existe um padr?o de sazonalidade e verificar a regularidade</w:t>
+      </w:r>
+    </w:p>
+    <w:p>
+      <w:pPr>
+        <w:pStyle w:val="BodyText"/>
+      </w:pPr>
+      <w:r>
+        <w:t xml:space="preserve">Foram realizadas algumas tentativas de avaliar a existência de sazonalidad porém não foi possível por não ter mais de um período na série.</w:t>
+      </w:r>
+    </w:p>
+    <w:p>
+      <w:pPr>
+        <w:pStyle w:val="SourceCode"/>
+      </w:pPr>
+      <w:r>
+        <w:rPr>
+          <w:rStyle w:val="CommentTok"/>
+        </w:rPr>
+        <w:t xml:space="preserve">#ggseasonplot(ts_2b)</w:t>
+      </w:r>
+      <w:r>
+        <w:br/>
+      </w:r>
+      <w:r>
+        <w:rPr>
+          <w:rStyle w:val="CommentTok"/>
+        </w:rPr>
+        <w:t xml:space="preserve">#ggseasonplot(window(ts_2b, start=c(2021)))</w:t>
+      </w:r>
+    </w:p>
+    <w:p>
+      <w:pPr>
+        <w:pStyle w:val="FirstParagraph"/>
+      </w:pPr>
+      <w:r>
+        <w:t xml:space="preserve">#teste de estacionariedade</w:t>
+      </w:r>
+    </w:p>
+    <w:p>
+      <w:pPr>
+        <w:pStyle w:val="SourceCode"/>
+      </w:pPr>
+      <w:r>
+        <w:rPr>
+          <w:rStyle w:val="NormalTok"/>
+        </w:rPr>
+        <w:t xml:space="preserve">est </w:t>
+      </w:r>
+      <w:r>
+        <w:rPr>
+          <w:rStyle w:val="OtherTok"/>
+        </w:rPr>
+        <w:t xml:space="preserve">=</w:t>
+      </w:r>
+      <w:r>
+        <w:rPr>
+          <w:rStyle w:val="NormalTok"/>
+        </w:rPr>
+        <w:t xml:space="preserve"> </w:t>
+      </w:r>
+      <w:r>
+        <w:rPr>
+          <w:rStyle w:val="FunctionTok"/>
+        </w:rPr>
+        <w:t xml:space="preserve">ur.kpss</w:t>
+      </w:r>
+      <w:r>
+        <w:rPr>
+          <w:rStyle w:val="NormalTok"/>
+        </w:rPr>
+        <w:t xml:space="preserve">(ts_2b)</w:t>
+      </w:r>
+      <w:r>
+        <w:br/>
+      </w:r>
+      <w:r>
+        <w:rPr>
+          <w:rStyle w:val="FunctionTok"/>
+        </w:rPr>
+        <w:t xml:space="preserve">print</w:t>
+      </w:r>
+      <w:r>
+        <w:rPr>
+          <w:rStyle w:val="NormalTok"/>
+        </w:rPr>
+        <w:t xml:space="preserve">(est)</w:t>
+      </w:r>
+    </w:p>
+    <w:p>
+      <w:pPr>
+        <w:pStyle w:val="SourceCode"/>
+      </w:pPr>
+      <w:r>
+        <w:rPr>
+          <w:rStyle w:val="VerbatimChar"/>
+        </w:rPr>
+        <w:t xml:space="preserve">## </w:t>
+      </w:r>
+      <w:r>
+        <w:br/>
+      </w:r>
+      <w:r>
+        <w:rPr>
+          <w:rStyle w:val="VerbatimChar"/>
+        </w:rPr>
+        <w:t xml:space="preserve">## ####################################### </w:t>
+      </w:r>
+      <w:r>
+        <w:br/>
+      </w:r>
+      <w:r>
+        <w:rPr>
+          <w:rStyle w:val="VerbatimChar"/>
+        </w:rPr>
+        <w:t xml:space="preserve">## # KPSS Unit Root / Cointegration Test # </w:t>
+      </w:r>
+      <w:r>
+        <w:br/>
+      </w:r>
+      <w:r>
+        <w:rPr>
+          <w:rStyle w:val="VerbatimChar"/>
+        </w:rPr>
+        <w:t xml:space="preserve">## ####################################### </w:t>
+      </w:r>
+      <w:r>
+        <w:br/>
+      </w:r>
+      <w:r>
+        <w:rPr>
+          <w:rStyle w:val="VerbatimChar"/>
+        </w:rPr>
+        <w:t xml:space="preserve">## </w:t>
+      </w:r>
+      <w:r>
+        <w:br/>
+      </w:r>
+      <w:r>
+        <w:rPr>
+          <w:rStyle w:val="VerbatimChar"/>
+        </w:rPr>
+        <w:t xml:space="preserve">## The value of the test statistic is: 0.1174</w:t>
+      </w:r>
+    </w:p>
+    <w:p>
+      <w:pPr>
+        <w:pStyle w:val="SourceCode"/>
+      </w:pPr>
+      <w:r>
+        <w:rPr>
+          <w:rStyle w:val="FunctionTok"/>
+        </w:rPr>
+        <w:t xml:space="preserve">ndiffs</w:t>
+      </w:r>
+      <w:r>
+        <w:rPr>
+          <w:rStyle w:val="NormalTok"/>
+        </w:rPr>
+        <w:t xml:space="preserve">(ts_2b)</w:t>
+      </w:r>
+    </w:p>
+    <w:p>
+      <w:pPr>
+        <w:pStyle w:val="SourceCode"/>
+      </w:pPr>
+      <w:r>
+        <w:rPr>
+          <w:rStyle w:val="VerbatimChar"/>
+        </w:rPr>
+        <w:t xml:space="preserve">## [1] 0</w:t>
+      </w:r>
+    </w:p>
+    <w:p>
+      <w:pPr>
+        <w:pStyle w:val="SourceCode"/>
+      </w:pPr>
+      <w:r>
+        <w:rPr>
+          <w:rStyle w:val="FunctionTok"/>
+        </w:rPr>
+        <w:t xml:space="preserve">tsdisplay</w:t>
+      </w:r>
+      <w:r>
+        <w:rPr>
+          <w:rStyle w:val="NormalTok"/>
+        </w:rPr>
+        <w:t xml:space="preserve">(ts_2b)</w:t>
+      </w:r>
+    </w:p>
+    <w:p>
+      <w:pPr>
+        <w:pStyle w:val="FirstParagraph"/>
+      </w:pPr>
+      <w:r>
+        <w:drawing>
+          <wp:inline>
+            <wp:extent cx="4620126" cy="3696101"/>
+            <wp:effectExtent b="0" l="0" r="0" t="0"/>
+            <wp:docPr descr="" title="" id="1" name="Picture"/>
+            <a:graphic>
+              <a:graphicData uri="http://schemas.openxmlformats.org/drawingml/2006/picture">
+                <pic:pic>
+                  <pic:nvPicPr>
+                    <pic:cNvPr descr="Oncase2b_files/figure-docx/unnamed-chunk-8-1.png" id="0" name="Picture"/>
+                    <pic:cNvPicPr>
+                      <a:picLocks noChangeArrowheads="1" noChangeAspect="1"/>
+                    </pic:cNvPicPr>
+                  </pic:nvPicPr>
+                  <pic:blipFill>
+                    <a:blip r:embed="rId23"/>
+                    <a:stretch>
+                      <a:fillRect/>
+                    </a:stretch>
+                  </pic:blipFill>
+                  <pic:spPr bwMode="auto">
+                    <a:xfrm>
+                      <a:off x="0" y="0"/>
+                      <a:ext cx="4620126" cy="3696101"/>
+                    </a:xfrm>
+                    <a:prstGeom prst="rect">
+                      <a:avLst/>
+                    </a:prstGeom>
+                    <a:noFill/>
+                    <a:ln w="9525">
+                      <a:noFill/>
+                      <a:headEnd/>
+                      <a:tailEnd/>
+                    </a:ln>
+                  </pic:spPr>
+                </pic:pic>
+              </a:graphicData>
+            </a:graphic>
+          </wp:inline>
+        </w:drawing>
+      </w:r>
+    </w:p>
+    <w:p>
+      <w:pPr>
+        <w:pStyle w:val="SourceCode"/>
+      </w:pPr>
+      <w:r>
+        <w:rPr>
+          <w:rStyle w:val="NormalTok"/>
+        </w:rPr>
+        <w:t xml:space="preserve">modelo </w:t>
+      </w:r>
+      <w:r>
+        <w:rPr>
+          <w:rStyle w:val="OtherTok"/>
+        </w:rPr>
+        <w:t xml:space="preserve">=</w:t>
+      </w:r>
+      <w:r>
+        <w:rPr>
+          <w:rStyle w:val="NormalTok"/>
+        </w:rPr>
+        <w:t xml:space="preserve"> </w:t>
+      </w:r>
+      <w:r>
+        <w:rPr>
+          <w:rStyle w:val="FunctionTok"/>
+        </w:rPr>
+        <w:t xml:space="preserve">auto.arima</w:t>
+      </w:r>
+      <w:r>
+        <w:rPr>
+          <w:rStyle w:val="NormalTok"/>
+        </w:rPr>
+        <w:t xml:space="preserve">(ts_2b, </w:t>
+      </w:r>
+      <w:r>
+        <w:rPr>
+          <w:rStyle w:val="AttributeTok"/>
+        </w:rPr>
+        <w:t xml:space="preserve">trace =</w:t>
+      </w:r>
+      <w:r>
+        <w:rPr>
+          <w:rStyle w:val="NormalTok"/>
+        </w:rPr>
+        <w:t xml:space="preserve"> T,</w:t>
+      </w:r>
+      <w:r>
+        <w:rPr>
+          <w:rStyle w:val="AttributeTok"/>
+        </w:rPr>
+        <w:t xml:space="preserve">stepwise =</w:t>
+      </w:r>
+      <w:r>
+        <w:rPr>
+          <w:rStyle w:val="NormalTok"/>
+        </w:rPr>
+        <w:t xml:space="preserve"> F, </w:t>
+      </w:r>
+      <w:r>
+        <w:rPr>
+          <w:rStyle w:val="AttributeTok"/>
+        </w:rPr>
+        <w:t xml:space="preserve">approximation =</w:t>
+      </w:r>
+      <w:r>
+        <w:rPr>
+          <w:rStyle w:val="NormalTok"/>
+        </w:rPr>
+        <w:t xml:space="preserve"> F )</w:t>
+      </w:r>
+    </w:p>
+    <w:p>
+      <w:pPr>
+        <w:pStyle w:val="SourceCode"/>
+      </w:pPr>
+      <w:r>
+        <w:rPr>
+          <w:rStyle w:val="VerbatimChar"/>
+        </w:rPr>
+        <w:t xml:space="preserve">## Warning: The chosen seasonal unit root test encountered an error when testing for the first difference.</w:t>
+      </w:r>
+      <w:r>
+        <w:br/>
+      </w:r>
+      <w:r>
+        <w:rPr>
+          <w:rStyle w:val="VerbatimChar"/>
+        </w:rPr>
+        <w:t xml:space="preserve">## From stl(): series is not periodic or has less than two periods</w:t>
+      </w:r>
+      <w:r>
+        <w:br/>
+      </w:r>
+      <w:r>
+        <w:rPr>
+          <w:rStyle w:val="VerbatimChar"/>
+        </w:rPr>
+        <w:t xml:space="preserve">## 0 seasonal differences will be used. Consider using a different unit root test.</w:t>
+      </w:r>
+    </w:p>
+    <w:p>
+      <w:pPr>
+        <w:pStyle w:val="SourceCode"/>
+      </w:pPr>
+      <w:r>
+        <w:rPr>
+          <w:rStyle w:val="VerbatimChar"/>
+        </w:rPr>
+        <w:t xml:space="preserve">## </w:t>
+      </w:r>
+      <w:r>
+        <w:br/>
+      </w:r>
+      <w:r>
+        <w:rPr>
+          <w:rStyle w:val="VerbatimChar"/>
+        </w:rPr>
+        <w:t xml:space="preserve">##  ARIMA(0,0,0)             with zero mean     : 13502.73</w:t>
+      </w:r>
+      <w:r>
+        <w:br/>
+      </w:r>
+      <w:r>
+        <w:rPr>
+          <w:rStyle w:val="VerbatimChar"/>
+        </w:rPr>
+        <w:t xml:space="preserve">##  ARIMA(0,0,0)             with non-zero mean : 13486.17</w:t>
+      </w:r>
+      <w:r>
+        <w:br/>
+      </w:r>
+      <w:r>
+        <w:rPr>
+          <w:rStyle w:val="VerbatimChar"/>
+        </w:rPr>
+        <w:t xml:space="preserve">##  ARIMA(0,0,1)             with zero mean     : 13500.31</w:t>
+      </w:r>
+      <w:r>
+        <w:br/>
+      </w:r>
+      <w:r>
+        <w:rPr>
+          <w:rStyle w:val="VerbatimChar"/>
+        </w:rPr>
+        <w:t xml:space="preserve">##  ARIMA(0,0,1)             with non-zero mean : 13486.36</w:t>
+      </w:r>
+      <w:r>
+        <w:br/>
+      </w:r>
+      <w:r>
+        <w:rPr>
+          <w:rStyle w:val="VerbatimChar"/>
+        </w:rPr>
+        <w:t xml:space="preserve">##  ARIMA(0,0,2)             with zero mean     : 13497.74</w:t>
+      </w:r>
+      <w:r>
+        <w:br/>
+      </w:r>
+      <w:r>
+        <w:rPr>
+          <w:rStyle w:val="VerbatimChar"/>
+        </w:rPr>
+        <w:t xml:space="preserve">##  ARIMA(0,0,2)             with non-zero mean : 13486.31</w:t>
+      </w:r>
+      <w:r>
+        <w:br/>
+      </w:r>
+      <w:r>
+        <w:rPr>
+          <w:rStyle w:val="VerbatimChar"/>
+        </w:rPr>
+        <w:t xml:space="preserve">##  ARIMA(0,0,3)             with zero mean     : 13499.64</w:t>
+      </w:r>
+      <w:r>
+        <w:br/>
+      </w:r>
+      <w:r>
+        <w:rPr>
+          <w:rStyle w:val="VerbatimChar"/>
+        </w:rPr>
+        <w:t xml:space="preserve">##  ARIMA(0,0,3)             with non-zero mean : 13488.27</w:t>
+      </w:r>
+      <w:r>
+        <w:br/>
+      </w:r>
+      <w:r>
+        <w:rPr>
+          <w:rStyle w:val="VerbatimChar"/>
+        </w:rPr>
+        <w:t xml:space="preserve">##  ARIMA(0,0,4)             with zero mean     : 13501.68</w:t>
+      </w:r>
+      <w:r>
+        <w:br/>
+      </w:r>
+      <w:r>
+        <w:rPr>
+          <w:rStyle w:val="VerbatimChar"/>
+        </w:rPr>
+        <w:t xml:space="preserve">##  ARIMA(0,0,4)             with non-zero mean : 13490.08</w:t>
+      </w:r>
+      <w:r>
+        <w:br/>
+      </w:r>
+      <w:r>
+        <w:rPr>
+          <w:rStyle w:val="VerbatimChar"/>
+        </w:rPr>
+        <w:t xml:space="preserve">##  ARIMA(0,0,5)             with zero mean     : 13502.75</w:t>
+      </w:r>
+      <w:r>
+        <w:br/>
+      </w:r>
+      <w:r>
+        <w:rPr>
+          <w:rStyle w:val="VerbatimChar"/>
+        </w:rPr>
+        <w:t xml:space="preserve">##  ARIMA(0,0,5)             with non-zero mean : 13491.88</w:t>
+      </w:r>
+      <w:r>
+        <w:br/>
+      </w:r>
+      <w:r>
+        <w:rPr>
+          <w:rStyle w:val="VerbatimChar"/>
+        </w:rPr>
+        <w:t xml:space="preserve">##  ARIMA(1,0,0)             with zero mean     : 13499.36</w:t>
+      </w:r>
+      <w:r>
+        <w:br/>
+      </w:r>
+      <w:r>
+        <w:rPr>
+          <w:rStyle w:val="VerbatimChar"/>
+        </w:rPr>
+        <w:t xml:space="preserve">##  ARIMA(1,0,0)             with non-zero mean : 13486.11</w:t>
+      </w:r>
+      <w:r>
+        <w:br/>
+      </w:r>
+      <w:r>
+        <w:rPr>
+          <w:rStyle w:val="VerbatimChar"/>
+        </w:rPr>
+        <w:t xml:space="preserve">##  ARIMA(1,0,1) with zero mean     : Inf</w:t>
+      </w:r>
+      <w:r>
+        <w:br/>
+      </w:r>
+      <w:r>
+        <w:rPr>
+          <w:rStyle w:val="VerbatimChar"/>
+        </w:rPr>
+        <w:t xml:space="preserve">##  ARIMA(1,0,1)             with non-zero mean : 13487.39</w:t>
+      </w:r>
+      <w:r>
+        <w:br/>
+      </w:r>
+      <w:r>
+        <w:rPr>
+          <w:rStyle w:val="VerbatimChar"/>
+        </w:rPr>
+        <w:t xml:space="preserve">##  ARIMA(1,0,2)             with zero mean     : 13499.59</w:t>
+      </w:r>
+      <w:r>
+        <w:br/>
+      </w:r>
+      <w:r>
+        <w:rPr>
+          <w:rStyle w:val="VerbatimChar"/>
+        </w:rPr>
+        <w:t xml:space="preserve">##  ARIMA(1,0,2)             with non-zero mean : 13488.32</w:t>
+      </w:r>
+      <w:r>
+        <w:br/>
+      </w:r>
+      <w:r>
+        <w:rPr>
+          <w:rStyle w:val="VerbatimChar"/>
+        </w:rPr>
+        <w:t xml:space="preserve">##  ARIMA(1,0,3)             with zero mean     : Inf</w:t>
+      </w:r>
+      <w:r>
+        <w:br/>
+      </w:r>
+      <w:r>
+        <w:rPr>
+          <w:rStyle w:val="VerbatimChar"/>
+        </w:rPr>
+        <w:t xml:space="preserve">##  ARIMA(1,0,3)             with non-zero mean : 13490.24</w:t>
+      </w:r>
+      <w:r>
+        <w:br/>
+      </w:r>
+      <w:r>
+        <w:rPr>
+          <w:rStyle w:val="VerbatimChar"/>
+        </w:rPr>
+        <w:t xml:space="preserve">##  ARIMA(1,0,4)             with zero mean     : Inf</w:t>
+      </w:r>
+      <w:r>
+        <w:br/>
+      </w:r>
+      <w:r>
+        <w:rPr>
+          <w:rStyle w:val="VerbatimChar"/>
+        </w:rPr>
+        <w:t xml:space="preserve">##  ARIMA(1,0,4)             with non-zero mean : 13491.97</w:t>
+      </w:r>
+      <w:r>
+        <w:br/>
+      </w:r>
+      <w:r>
+        <w:rPr>
+          <w:rStyle w:val="VerbatimChar"/>
+        </w:rPr>
+        <w:t xml:space="preserve">##  ARIMA(2,0,0)             with zero mean     : 13497.48</w:t>
+      </w:r>
+      <w:r>
+        <w:br/>
+      </w:r>
+      <w:r>
+        <w:rPr>
+          <w:rStyle w:val="VerbatimChar"/>
+        </w:rPr>
+        <w:t xml:space="preserve">##  ARIMA(2,0,0)             with non-zero mean : 13486.58</w:t>
+      </w:r>
+      <w:r>
+        <w:br/>
+      </w:r>
+      <w:r>
+        <w:rPr>
+          <w:rStyle w:val="VerbatimChar"/>
+        </w:rPr>
+        <w:t xml:space="preserve">##  ARIMA(2,0,1)             with zero mean     : 13499.49</w:t>
+      </w:r>
+      <w:r>
+        <w:br/>
+      </w:r>
+      <w:r>
+        <w:rPr>
+          <w:rStyle w:val="VerbatimChar"/>
+        </w:rPr>
+        <w:t xml:space="preserve">##  ARIMA(2,0,1)             with non-zero mean : 13488.52</w:t>
+      </w:r>
+      <w:r>
+        <w:br/>
+      </w:r>
+      <w:r>
+        <w:rPr>
+          <w:rStyle w:val="VerbatimChar"/>
+        </w:rPr>
+        <w:t xml:space="preserve">##  ARIMA(2,0,2) with zero mean     : Inf</w:t>
+      </w:r>
+      <w:r>
+        <w:br/>
+      </w:r>
+      <w:r>
+        <w:rPr>
+          <w:rStyle w:val="VerbatimChar"/>
+        </w:rPr>
+        <w:t xml:space="preserve">##  ARIMA(2,0,2) with non-zero mean : Inf</w:t>
+      </w:r>
+      <w:r>
+        <w:br/>
+      </w:r>
+      <w:r>
+        <w:rPr>
+          <w:rStyle w:val="VerbatimChar"/>
+        </w:rPr>
+        <w:t xml:space="preserve">##  ARIMA(2,0,3) with zero mean     : Inf</w:t>
+      </w:r>
+      <w:r>
+        <w:br/>
+      </w:r>
+      <w:r>
+        <w:rPr>
+          <w:rStyle w:val="VerbatimChar"/>
+        </w:rPr>
+        <w:t xml:space="preserve">##  ARIMA(2,0,3)             with non-zero mean : Inf</w:t>
+      </w:r>
+      <w:r>
+        <w:br/>
+      </w:r>
+      <w:r>
+        <w:rPr>
+          <w:rStyle w:val="VerbatimChar"/>
+        </w:rPr>
+        <w:t xml:space="preserve">##  ARIMA(3,0,0)             with zero mean     : 13499.49</w:t>
+      </w:r>
+      <w:r>
+        <w:br/>
+      </w:r>
+      <w:r>
+        <w:rPr>
+          <w:rStyle w:val="VerbatimChar"/>
+        </w:rPr>
+        <w:t xml:space="preserve">##  ARIMA(3,0,0)             with non-zero mean : 13488.38</w:t>
+      </w:r>
+      <w:r>
+        <w:br/>
+      </w:r>
+      <w:r>
+        <w:rPr>
+          <w:rStyle w:val="VerbatimChar"/>
+        </w:rPr>
+        <w:t xml:space="preserve">##  ARIMA(3,0,1)             with zero mean     : Inf</w:t>
+      </w:r>
+      <w:r>
+        <w:br/>
+      </w:r>
+      <w:r>
+        <w:rPr>
+          <w:rStyle w:val="VerbatimChar"/>
+        </w:rPr>
+        <w:t xml:space="preserve">##  ARIMA(3,0,1)             with non-zero mean : 13490.3</w:t>
+      </w:r>
+      <w:r>
+        <w:br/>
+      </w:r>
+      <w:r>
+        <w:rPr>
+          <w:rStyle w:val="VerbatimChar"/>
+        </w:rPr>
+        <w:t xml:space="preserve">##  ARIMA(3,0,2)             with zero mean     : Inf</w:t>
+      </w:r>
+      <w:r>
+        <w:br/>
+      </w:r>
+      <w:r>
+        <w:rPr>
+          <w:rStyle w:val="VerbatimChar"/>
+        </w:rPr>
+        <w:t xml:space="preserve">##  ARIMA(3,0,2)             with non-zero mean : Inf</w:t>
+      </w:r>
+      <w:r>
+        <w:br/>
+      </w:r>
+      <w:r>
+        <w:rPr>
+          <w:rStyle w:val="VerbatimChar"/>
+        </w:rPr>
+        <w:t xml:space="preserve">##  ARIMA(4,0,0)             with zero mean     : 13501.54</w:t>
+      </w:r>
+      <w:r>
+        <w:br/>
+      </w:r>
+      <w:r>
+        <w:rPr>
+          <w:rStyle w:val="VerbatimChar"/>
+        </w:rPr>
+        <w:t xml:space="preserve">##  ARIMA(4,0,0)             with non-zero mean : 13490.03</w:t>
+      </w:r>
+      <w:r>
+        <w:br/>
+      </w:r>
+      <w:r>
+        <w:rPr>
+          <w:rStyle w:val="VerbatimChar"/>
+        </w:rPr>
+        <w:t xml:space="preserve">##  ARIMA(4,0,1)             with zero mean     : Inf</w:t>
+      </w:r>
+      <w:r>
+        <w:br/>
+      </w:r>
+      <w:r>
+        <w:rPr>
+          <w:rStyle w:val="VerbatimChar"/>
+        </w:rPr>
+        <w:t xml:space="preserve">##  ARIMA(4,0,1)             with non-zero mean : 13491.96</w:t>
+      </w:r>
+      <w:r>
+        <w:br/>
+      </w:r>
+      <w:r>
+        <w:rPr>
+          <w:rStyle w:val="VerbatimChar"/>
+        </w:rPr>
+        <w:t xml:space="preserve">##  ARIMA(5,0,0)             with zero mean     : 13502.4</w:t>
+      </w:r>
+      <w:r>
+        <w:br/>
+      </w:r>
+      <w:r>
+        <w:rPr>
+          <w:rStyle w:val="VerbatimChar"/>
+        </w:rPr>
+        <w:t xml:space="preserve">##  ARIMA(5,0,0)             with non-zero mean : 13491.91</w:t>
+      </w:r>
+      <w:r>
+        <w:br/>
+      </w:r>
+      <w:r>
+        <w:rPr>
+          <w:rStyle w:val="VerbatimChar"/>
+        </w:rPr>
+        <w:t xml:space="preserve">## </w:t>
+      </w:r>
+      <w:r>
+        <w:br/>
+      </w:r>
+      <w:r>
+        <w:rPr>
+          <w:rStyle w:val="VerbatimChar"/>
+        </w:rPr>
+        <w:t xml:space="preserve">## </w:t>
+      </w:r>
+      <w:r>
+        <w:br/>
+      </w:r>
+      <w:r>
+        <w:rPr>
+          <w:rStyle w:val="VerbatimChar"/>
+        </w:rPr>
+        <w:t xml:space="preserve">## </w:t>
+      </w:r>
+      <w:r>
+        <w:br/>
+      </w:r>
+      <w:r>
+        <w:rPr>
+          <w:rStyle w:val="VerbatimChar"/>
+        </w:rPr>
+        <w:t xml:space="preserve">##  Best model: ARIMA(1,0,0)             with non-zero mean</w:t>
+      </w:r>
+    </w:p>
+    <w:p>
+      <w:pPr>
+        <w:pStyle w:val="SourceCode"/>
+      </w:pPr>
+      <w:r>
+        <w:rPr>
+          <w:rStyle w:val="FunctionTok"/>
+        </w:rPr>
+        <w:t xml:space="preserve">print</w:t>
+      </w:r>
+      <w:r>
+        <w:rPr>
+          <w:rStyle w:val="NormalTok"/>
+        </w:rPr>
+        <w:t xml:space="preserve">(modelo)</w:t>
+      </w:r>
+    </w:p>
+    <w:p>
+      <w:pPr>
+        <w:pStyle w:val="SourceCode"/>
+      </w:pPr>
+      <w:r>
+        <w:rPr>
+          <w:rStyle w:val="VerbatimChar"/>
+        </w:rPr>
+        <w:t xml:space="preserve">## Series: ts_2b </w:t>
+      </w:r>
+      <w:r>
+        <w:br/>
+      </w:r>
+      <w:r>
+        <w:rPr>
+          <w:rStyle w:val="VerbatimChar"/>
+        </w:rPr>
+        <w:t xml:space="preserve">## ARIMA(1,0,0) with non-zero mean </w:t>
+      </w:r>
+      <w:r>
+        <w:br/>
+      </w:r>
+      <w:r>
+        <w:rPr>
+          <w:rStyle w:val="VerbatimChar"/>
+        </w:rPr>
+        <w:t xml:space="preserve">## </w:t>
+      </w:r>
+      <w:r>
+        <w:br/>
+      </w:r>
+      <w:r>
+        <w:rPr>
+          <w:rStyle w:val="VerbatimChar"/>
+        </w:rPr>
+        <w:t xml:space="preserve">## Coefficients:</w:t>
+      </w:r>
+      <w:r>
+        <w:br/>
+      </w:r>
+      <w:r>
+        <w:rPr>
+          <w:rStyle w:val="VerbatimChar"/>
+        </w:rPr>
+        <w:t xml:space="preserve">##          ar1       mean</w:t>
+      </w:r>
+      <w:r>
+        <w:br/>
+      </w:r>
+      <w:r>
+        <w:rPr>
+          <w:rStyle w:val="VerbatimChar"/>
+        </w:rPr>
+        <w:t xml:space="preserve">##       0.0747  3678246.8</w:t>
+      </w:r>
+      <w:r>
+        <w:br/>
+      </w:r>
+      <w:r>
+        <w:rPr>
+          <w:rStyle w:val="VerbatimChar"/>
+        </w:rPr>
+        <w:t xml:space="preserve">## s.e.  0.0515   904697.1</w:t>
+      </w:r>
+      <w:r>
+        <w:br/>
+      </w:r>
+      <w:r>
+        <w:rPr>
+          <w:rStyle w:val="VerbatimChar"/>
+        </w:rPr>
+        <w:t xml:space="preserve">## </w:t>
+      </w:r>
+      <w:r>
+        <w:br/>
+      </w:r>
+      <w:r>
+        <w:rPr>
+          <w:rStyle w:val="VerbatimChar"/>
+        </w:rPr>
+        <w:t xml:space="preserve">## sigma^2 estimated as 2.649e+14:  log likelihood=-6740.02</w:t>
+      </w:r>
+      <w:r>
+        <w:br/>
+      </w:r>
+      <w:r>
+        <w:rPr>
+          <w:rStyle w:val="VerbatimChar"/>
+        </w:rPr>
+        <w:t xml:space="preserve">## AIC=13486.04   AICc=13486.11   BIC=13497.82</w:t>
+      </w:r>
+    </w:p>
+    <w:p>
+      <w:pPr>
+        <w:pStyle w:val="SourceCode"/>
+      </w:pPr>
+      <w:r>
+        <w:rPr>
+          <w:rStyle w:val="FunctionTok"/>
+        </w:rPr>
+        <w:t xml:space="preserve">checkresiduals</w:t>
+      </w:r>
+      <w:r>
+        <w:rPr>
+          <w:rStyle w:val="NormalTok"/>
+        </w:rPr>
+        <w:t xml:space="preserve">(modelo)</w:t>
+      </w:r>
+    </w:p>
+    <w:p>
+      <w:pPr>
+        <w:pStyle w:val="FirstParagraph"/>
+      </w:pPr>
+      <w:r>
+        <w:drawing>
+          <wp:inline>
+            <wp:extent cx="4620126" cy="3696101"/>
+            <wp:effectExtent b="0" l="0" r="0" t="0"/>
+            <wp:docPr descr="" title="" id="1" name="Picture"/>
+            <a:graphic>
+              <a:graphicData uri="http://schemas.openxmlformats.org/drawingml/2006/picture">
+                <pic:pic>
+                  <pic:nvPicPr>
+                    <pic:cNvPr descr="Oncase2b_files/figure-docx/unnamed-chunk-8-2.png" id="0" name="Picture"/>
+                    <pic:cNvPicPr>
+                      <a:picLocks noChangeArrowheads="1" noChangeAspect="1"/>
+                    </pic:cNvPicPr>
+                  </pic:nvPicPr>
+                  <pic:blipFill>
+                    <a:blip r:embed="rId24"/>
+                    <a:stretch>
+                      <a:fillRect/>
+                    </a:stretch>
+                  </pic:blipFill>
+                  <pic:spPr bwMode="auto">
+                    <a:xfrm>
+                      <a:off x="0" y="0"/>
+                      <a:ext cx="4620126" cy="3696101"/>
+                    </a:xfrm>
+                    <a:prstGeom prst="rect">
+                      <a:avLst/>
+                    </a:prstGeom>
+                    <a:noFill/>
+                    <a:ln w="9525">
+                      <a:noFill/>
+                      <a:headEnd/>
+                      <a:tailEnd/>
+                    </a:ln>
+                  </pic:spPr>
+                </pic:pic>
+              </a:graphicData>
+            </a:graphic>
+          </wp:inline>
+        </w:drawing>
+      </w:r>
+    </w:p>
+    <w:p>
+      <w:pPr>
+        <w:pStyle w:val="SourceCode"/>
+      </w:pPr>
+      <w:r>
+        <w:rPr>
+          <w:rStyle w:val="VerbatimChar"/>
+        </w:rPr>
+        <w:t xml:space="preserve">## </w:t>
+      </w:r>
+      <w:r>
+        <w:br/>
+      </w:r>
+      <w:r>
+        <w:rPr>
+          <w:rStyle w:val="VerbatimChar"/>
+        </w:rPr>
+        <w:t xml:space="preserve">##  Ljung-Box test</w:t>
+      </w:r>
+      <w:r>
+        <w:br/>
+      </w:r>
+      <w:r>
+        <w:rPr>
+          <w:rStyle w:val="VerbatimChar"/>
+        </w:rPr>
+        <w:t xml:space="preserve">## </w:t>
+      </w:r>
+      <w:r>
+        <w:br/>
+      </w:r>
+      <w:r>
+        <w:rPr>
+          <w:rStyle w:val="VerbatimChar"/>
+        </w:rPr>
+        <w:t xml:space="preserve">## data:  Residuals from ARIMA(1,0,0) with non-zero mean</w:t>
+      </w:r>
+      <w:r>
+        <w:br/>
+      </w:r>
+      <w:r>
+        <w:rPr>
+          <w:rStyle w:val="VerbatimChar"/>
+        </w:rPr>
+        <w:t xml:space="preserve">## Q* = 19.487, df = 73, p-value = 1</w:t>
+      </w:r>
+      <w:r>
+        <w:br/>
+      </w:r>
+      <w:r>
+        <w:rPr>
+          <w:rStyle w:val="VerbatimChar"/>
+        </w:rPr>
+        <w:t xml:space="preserve">## </w:t>
+      </w:r>
+      <w:r>
+        <w:br/>
+      </w:r>
+      <w:r>
+        <w:rPr>
+          <w:rStyle w:val="VerbatimChar"/>
+        </w:rPr>
+        <w:t xml:space="preserve">## Model df: 2.   Total lags used: 75</w:t>
+      </w:r>
+    </w:p>
+    <w:p>
+      <w:pPr>
+        <w:pStyle w:val="SourceCode"/>
+      </w:pPr>
+      <w:r>
+        <w:rPr>
+          <w:rStyle w:val="FunctionTok"/>
+        </w:rPr>
+        <w:t xml:space="preserve">shapiro.test</w:t>
+      </w:r>
+      <w:r>
+        <w:rPr>
+          <w:rStyle w:val="NormalTok"/>
+        </w:rPr>
+        <w:t xml:space="preserve">(modelo</w:t>
+      </w:r>
+      <w:r>
+        <w:rPr>
+          <w:rStyle w:val="SpecialCharTok"/>
+        </w:rPr>
+        <w:t xml:space="preserve">$</w:t>
+      </w:r>
+      <w:r>
+        <w:rPr>
+          <w:rStyle w:val="NormalTok"/>
+        </w:rPr>
+        <w:t xml:space="preserve">residuals)</w:t>
+      </w:r>
+    </w:p>
+    <w:p>
+      <w:pPr>
+        <w:pStyle w:val="SourceCode"/>
+      </w:pPr>
+      <w:r>
+        <w:rPr>
+          <w:rStyle w:val="VerbatimChar"/>
+        </w:rPr>
+        <w:t xml:space="preserve">## </w:t>
+      </w:r>
+      <w:r>
+        <w:br/>
+      </w:r>
+      <w:r>
+        <w:rPr>
+          <w:rStyle w:val="VerbatimChar"/>
+        </w:rPr>
+        <w:t xml:space="preserve">##  Shapiro-Wilk normality test</w:t>
+      </w:r>
+      <w:r>
+        <w:br/>
+      </w:r>
+      <w:r>
+        <w:rPr>
+          <w:rStyle w:val="VerbatimChar"/>
+        </w:rPr>
+        <w:t xml:space="preserve">## </w:t>
+      </w:r>
+      <w:r>
+        <w:br/>
+      </w:r>
+      <w:r>
+        <w:rPr>
+          <w:rStyle w:val="VerbatimChar"/>
+        </w:rPr>
+        <w:t xml:space="preserve">## data:  modelo$residuals</w:t>
+      </w:r>
+      <w:r>
+        <w:br/>
+      </w:r>
+      <w:r>
+        <w:rPr>
+          <w:rStyle w:val="VerbatimChar"/>
+        </w:rPr>
+        <w:t xml:space="preserve">## W = 0.18434, p-value &lt; 2.2e-16</w:t>
+      </w:r>
+    </w:p>
+    <w:p>
+      <w:pPr>
+        <w:pStyle w:val="FirstParagraph"/>
+      </w:pPr>
+      <w:r>
+        <w:t xml:space="preserve">#previsao para 1 mês</w:t>
+      </w:r>
+    </w:p>
+    <w:p>
+      <w:pPr>
+        <w:pStyle w:val="SourceCode"/>
+      </w:pPr>
+      <w:r>
+        <w:rPr>
+          <w:rStyle w:val="NormalTok"/>
+        </w:rPr>
+        <w:t xml:space="preserve">previsao </w:t>
+      </w:r>
+      <w:r>
+        <w:rPr>
+          <w:rStyle w:val="OtherTok"/>
+        </w:rPr>
+        <w:t xml:space="preserve">=</w:t>
+      </w:r>
+      <w:r>
+        <w:rPr>
+          <w:rStyle w:val="NormalTok"/>
+        </w:rPr>
+        <w:t xml:space="preserve"> </w:t>
+      </w:r>
+      <w:r>
+        <w:rPr>
+          <w:rStyle w:val="FunctionTok"/>
+        </w:rPr>
+        <w:t xml:space="preserve">forecast</w:t>
+      </w:r>
+      <w:r>
+        <w:rPr>
+          <w:rStyle w:val="NormalTok"/>
+        </w:rPr>
+        <w:t xml:space="preserve">(modelo,</w:t>
+      </w:r>
+      <w:r>
+        <w:rPr>
+          <w:rStyle w:val="AttributeTok"/>
+        </w:rPr>
+        <w:t xml:space="preserve">h=</w:t>
+      </w:r>
+      <w:r>
+        <w:rPr>
+          <w:rStyle w:val="DecValTok"/>
+        </w:rPr>
+        <w:t xml:space="preserve">4</w:t>
+      </w:r>
+      <w:r>
+        <w:rPr>
+          <w:rStyle w:val="NormalTok"/>
+        </w:rPr>
+        <w:t xml:space="preserve">)</w:t>
+      </w:r>
+      <w:r>
+        <w:br/>
+      </w:r>
+      <w:r>
+        <w:rPr>
+          <w:rStyle w:val="NormalTok"/>
+        </w:rPr>
+        <w:t xml:space="preserve">previsao</w:t>
+      </w:r>
+    </w:p>
+    <w:p>
+      <w:pPr>
+        <w:pStyle w:val="SourceCode"/>
+      </w:pPr>
+      <w:r>
+        <w:rPr>
+          <w:rStyle w:val="VerbatimChar"/>
+        </w:rPr>
+        <w:t xml:space="preserve">##           Point Forecast     Lo 80    Hi 80     Lo 95    Hi 95</w:t>
+      </w:r>
+      <w:r>
+        <w:br/>
+      </w:r>
+      <w:r>
+        <w:rPr>
+          <w:rStyle w:val="VerbatimChar"/>
+        </w:rPr>
+        <w:t xml:space="preserve">## 2021.0247        3438728 -17419383 24296840 -28461001 35338457</w:t>
+      </w:r>
+      <w:r>
+        <w:br/>
+      </w:r>
+      <w:r>
+        <w:rPr>
+          <w:rStyle w:val="VerbatimChar"/>
+        </w:rPr>
+        <w:t xml:space="preserve">## 2021.0274        3660366 -17255787 24576519 -28328130 35648862</w:t>
+      </w:r>
+      <w:r>
+        <w:br/>
+      </w:r>
+      <w:r>
+        <w:rPr>
+          <w:rStyle w:val="VerbatimChar"/>
+        </w:rPr>
+        <w:t xml:space="preserve">## 2021.0301        3676912 -17239564 24593388 -28312078 35665902</w:t>
+      </w:r>
+      <w:r>
+        <w:br/>
+      </w:r>
+      <w:r>
+        <w:rPr>
+          <w:rStyle w:val="VerbatimChar"/>
+        </w:rPr>
+        <w:t xml:space="preserve">## 2021.0329        3678147 -17238331 24594625 -28310845 35667140</w:t>
+      </w:r>
+    </w:p>
+    <w:p>
+      <w:pPr>
+        <w:pStyle w:val="SourceCode"/>
+      </w:pPr>
+      <w:r>
+        <w:rPr>
+          <w:rStyle w:val="FunctionTok"/>
+        </w:rPr>
+        <w:t xml:space="preserve">autoplot</w:t>
+      </w:r>
+      <w:r>
+        <w:rPr>
+          <w:rStyle w:val="NormalTok"/>
+        </w:rPr>
+        <w:t xml:space="preserve">(previsao)</w:t>
+      </w:r>
+    </w:p>
+    <w:p>
+      <w:pPr>
+        <w:pStyle w:val="FirstParagraph"/>
+      </w:pPr>
+      <w:r>
+        <w:drawing>
+          <wp:inline>
+            <wp:extent cx="4620126" cy="3696101"/>
+            <wp:effectExtent b="0" l="0" r="0" t="0"/>
+            <wp:docPr descr="" title="" id="1" name="Picture"/>
+            <a:graphic>
+              <a:graphicData uri="http://schemas.openxmlformats.org/drawingml/2006/picture">
+                <pic:pic>
+                  <pic:nvPicPr>
+                    <pic:cNvPr descr="Oncase2b_files/figure-docx/unnamed-chunk-9-1.png" id="0" name="Picture"/>
+                    <pic:cNvPicPr>
+                      <a:picLocks noChangeArrowheads="1" noChangeAspect="1"/>
+                    </pic:cNvPicPr>
+                  </pic:nvPicPr>
+                  <pic:blipFill>
+                    <a:blip r:embed="rId25"/>
                     <a:stretch>
                       <a:fillRect/>
                     </a:stretch>

</xml_diff>